<commit_message>
Add and wire invoice.py
</commit_message>
<xml_diff>
--- a/quote_template.docx
+++ b/quote_template.docx
@@ -111,6 +111,7 @@
                                 <w:lang w:val="en-US"/>
                               </w:rPr>
                             </w:pPr>
+                            <w:proofErr w:type="spellStart"/>
                             <w:r>
                               <w:rPr>
                                 <w:rFonts w:ascii="Calibri" w:eastAsia="Calibri" w:hAnsi="Calibri" w:cs="Calibri"/>
@@ -125,7 +126,16 @@
                                 <w:b/>
                                 <w:lang w:val="en-US"/>
                               </w:rPr>
-                              <w:t>atrina Trading</w:t>
+                              <w:t>atrina</w:t>
+                            </w:r>
+                            <w:proofErr w:type="spellEnd"/>
+                            <w:r>
+                              <w:rPr>
+                                <w:rFonts w:ascii="Calibri" w:eastAsia="Calibri" w:hAnsi="Calibri" w:cs="Calibri"/>
+                                <w:b/>
+                                <w:lang w:val="en-US"/>
+                              </w:rPr>
+                              <w:t xml:space="preserve"> Trading</w:t>
                             </w:r>
                           </w:p>
                           <w:p>
@@ -320,6 +330,7 @@
                                 <w:lang w:val="en-US"/>
                               </w:rPr>
                             </w:pPr>
+                            <w:proofErr w:type="spellStart"/>
                             <w:r>
                               <w:rPr>
                                 <w:rFonts w:ascii="Calibri" w:eastAsia="Calibri" w:hAnsi="Calibri" w:cs="Calibri"/>
@@ -328,6 +339,7 @@
                               </w:rPr>
                               <w:t>P.O.Box</w:t>
                             </w:r>
+                            <w:proofErr w:type="spellEnd"/>
                             <w:r>
                               <w:rPr>
                                 <w:rFonts w:ascii="Calibri" w:eastAsia="Calibri" w:hAnsi="Calibri" w:cs="Calibri"/>
@@ -818,7 +830,21 @@
               <w:rPr>
                 <w:b/>
               </w:rPr>
-              <w:t>{{quote_id}}</w:t>
+              <w:t>{{</w:t>
+            </w:r>
+            <w:proofErr w:type="spellStart"/>
+            <w:r>
+              <w:rPr>
+                <w:b/>
+              </w:rPr>
+              <w:t>quote_id</w:t>
+            </w:r>
+            <w:proofErr w:type="spellEnd"/>
+            <w:r>
+              <w:rPr>
+                <w:b/>
+              </w:rPr>
+              <w:t>}}</w:t>
             </w:r>
           </w:p>
         </w:tc>
@@ -841,7 +867,21 @@
               <w:rPr>
                 <w:b/>
               </w:rPr>
-              <w:t>{{quote_date}}</w:t>
+              <w:t>{{</w:t>
+            </w:r>
+            <w:proofErr w:type="spellStart"/>
+            <w:r>
+              <w:rPr>
+                <w:b/>
+              </w:rPr>
+              <w:t>quote_date</w:t>
+            </w:r>
+            <w:proofErr w:type="spellEnd"/>
+            <w:r>
+              <w:rPr>
+                <w:b/>
+              </w:rPr>
+              <w:t>}}</w:t>
             </w:r>
           </w:p>
         </w:tc>
@@ -912,7 +952,21 @@
               <w:rPr>
                 <w:b/>
               </w:rPr>
-              <w:t>{{customer_id}}</w:t>
+              <w:t>{{</w:t>
+            </w:r>
+            <w:proofErr w:type="spellStart"/>
+            <w:r>
+              <w:rPr>
+                <w:b/>
+              </w:rPr>
+              <w:t>customer_id</w:t>
+            </w:r>
+            <w:proofErr w:type="spellEnd"/>
+            <w:r>
+              <w:rPr>
+                <w:b/>
+              </w:rPr>
+              <w:t>}}</w:t>
             </w:r>
           </w:p>
         </w:tc>
@@ -935,7 +989,21 @@
               <w:rPr>
                 <w:b/>
               </w:rPr>
-              <w:t>{{expiry_date}}</w:t>
+              <w:t>{{</w:t>
+            </w:r>
+            <w:proofErr w:type="spellStart"/>
+            <w:r>
+              <w:rPr>
+                <w:b/>
+              </w:rPr>
+              <w:t>expiry_date</w:t>
+            </w:r>
+            <w:proofErr w:type="spellEnd"/>
+            <w:r>
+              <w:rPr>
+                <w:b/>
+              </w:rPr>
+              <w:t>}}</w:t>
             </w:r>
           </w:p>
         </w:tc>
@@ -1054,7 +1122,15 @@
         <w:spacing w:after="0"/>
       </w:pPr>
       <w:r>
-        <w:t>{{customer_name}}</w:t>
+        <w:t>{{</w:t>
+      </w:r>
+      <w:proofErr w:type="spellStart"/>
+      <w:r>
+        <w:t>customer_name</w:t>
+      </w:r>
+      <w:proofErr w:type="spellEnd"/>
+      <w:r>
+        <w:t>}}</w:t>
       </w:r>
     </w:p>
     <w:p>
@@ -1062,7 +1138,15 @@
         <w:spacing w:after="0"/>
       </w:pPr>
       <w:r>
-        <w:t>{{address}}</w:t>
+        <w:t>{{</w:t>
+      </w:r>
+      <w:proofErr w:type="gramStart"/>
+      <w:r>
+        <w:t>address</w:t>
+      </w:r>
+      <w:proofErr w:type="gramEnd"/>
+      <w:r>
+        <w:t>}}</w:t>
       </w:r>
     </w:p>
     <w:p>
@@ -1070,7 +1154,15 @@
         <w:spacing w:after="0"/>
       </w:pPr>
       <w:r>
-        <w:t>{{town}}</w:t>
+        <w:t>{{</w:t>
+      </w:r>
+      <w:proofErr w:type="gramStart"/>
+      <w:r>
+        <w:t>town</w:t>
+      </w:r>
+      <w:proofErr w:type="gramEnd"/>
+      <w:r>
+        <w:t>}}</w:t>
       </w:r>
     </w:p>
     <w:p>
@@ -1078,7 +1170,15 @@
         <w:spacing w:after="0"/>
       </w:pPr>
       <w:r>
-        <w:t>{{country}}</w:t>
+        <w:t>{{</w:t>
+      </w:r>
+      <w:proofErr w:type="gramStart"/>
+      <w:r>
+        <w:t>country</w:t>
+      </w:r>
+      <w:proofErr w:type="gramEnd"/>
+      <w:r>
+        <w:t>}}</w:t>
       </w:r>
     </w:p>
     <w:p>
@@ -1135,7 +1235,15 @@
                               <w:spacing w:after="0"/>
                             </w:pPr>
                             <w:r>
-                              <w:t>{{quote_description}}</w:t>
+                              <w:t>{{</w:t>
+                            </w:r>
+                            <w:proofErr w:type="spellStart"/>
+                            <w:r>
+                              <w:t>quote_description</w:t>
+                            </w:r>
+                            <w:proofErr w:type="spellEnd"/>
+                            <w:r>
+                              <w:t>}}</w:t>
                             </w:r>
                           </w:p>
                         </w:txbxContent>
@@ -1443,8 +1551,23 @@
               <w:rPr>
                 <w:lang w:val="en-US"/>
               </w:rPr>
-              <w:t xml:space="preserve">{{%tr for item in </w:t>
-            </w:r>
+              <w:t>{{%</w:t>
+            </w:r>
+            <w:proofErr w:type="spellStart"/>
+            <w:r>
+              <w:rPr>
+                <w:lang w:val="en-US"/>
+              </w:rPr>
+              <w:t>tr</w:t>
+            </w:r>
+            <w:proofErr w:type="spellEnd"/>
+            <w:r>
+              <w:rPr>
+                <w:lang w:val="en-US"/>
+              </w:rPr>
+              <w:t xml:space="preserve"> for item in </w:t>
+            </w:r>
+            <w:proofErr w:type="spellStart"/>
             <w:r>
               <w:rPr>
                 <w:lang w:val="en-US"/>
@@ -1457,6 +1580,7 @@
               </w:rPr>
               <w:t>_list</w:t>
             </w:r>
+            <w:proofErr w:type="spellEnd"/>
             <w:r>
               <w:rPr>
                 <w:lang w:val="en-US"/>
@@ -1726,7 +1850,35 @@
               <w:rPr>
                 <w:lang w:val="en-US"/>
               </w:rPr>
-              <w:t>{{%tr endfor %}}</w:t>
+              <w:t>{{%</w:t>
+            </w:r>
+            <w:proofErr w:type="spellStart"/>
+            <w:r>
+              <w:rPr>
+                <w:lang w:val="en-US"/>
+              </w:rPr>
+              <w:t>tr</w:t>
+            </w:r>
+            <w:proofErr w:type="spellEnd"/>
+            <w:r>
+              <w:rPr>
+                <w:lang w:val="en-US"/>
+              </w:rPr>
+              <w:t xml:space="preserve"> </w:t>
+            </w:r>
+            <w:proofErr w:type="spellStart"/>
+            <w:r>
+              <w:rPr>
+                <w:lang w:val="en-US"/>
+              </w:rPr>
+              <w:t>endfor</w:t>
+            </w:r>
+            <w:proofErr w:type="spellEnd"/>
+            <w:r>
+              <w:rPr>
+                <w:lang w:val="en-US"/>
+              </w:rPr>
+              <w:t xml:space="preserve"> %}}</w:t>
             </w:r>
           </w:p>
         </w:tc>
@@ -1928,11 +2080,19 @@
             <w:pPr>
               <w:jc w:val="right"/>
             </w:pPr>
-            <w:r>
-              <w:rPr>
-                <w:lang w:val="en-US"/>
-              </w:rPr>
-              <w:t>Hatrina Trading</w:t>
+            <w:proofErr w:type="spellStart"/>
+            <w:r>
+              <w:rPr>
+                <w:lang w:val="en-US"/>
+              </w:rPr>
+              <w:t>Hatrina</w:t>
+            </w:r>
+            <w:proofErr w:type="spellEnd"/>
+            <w:r>
+              <w:rPr>
+                <w:lang w:val="en-US"/>
+              </w:rPr>
+              <w:t xml:space="preserve"> Trading</w:t>
             </w:r>
           </w:p>
         </w:tc>
@@ -1985,7 +2145,21 @@
               <w:rPr>
                 <w:b/>
               </w:rPr>
-              <w:t>{{vat_rate}}</w:t>
+              <w:t>{{</w:t>
+            </w:r>
+            <w:proofErr w:type="spellStart"/>
+            <w:r>
+              <w:rPr>
+                <w:b/>
+              </w:rPr>
+              <w:t>vat_rate</w:t>
+            </w:r>
+            <w:proofErr w:type="spellEnd"/>
+            <w:r>
+              <w:rPr>
+                <w:b/>
+              </w:rPr>
+              <w:t>}}</w:t>
             </w:r>
             <w:r>
               <w:rPr>
@@ -2104,7 +2278,21 @@
               <w:rPr>
                 <w:b/>
               </w:rPr>
-              <w:t>{{vat_amount}}</w:t>
+              <w:t>{{</w:t>
+            </w:r>
+            <w:proofErr w:type="spellStart"/>
+            <w:r>
+              <w:rPr>
+                <w:b/>
+              </w:rPr>
+              <w:t>vat_amount</w:t>
+            </w:r>
+            <w:proofErr w:type="spellEnd"/>
+            <w:r>
+              <w:rPr>
+                <w:b/>
+              </w:rPr>
+              <w:t>}}</w:t>
             </w:r>
           </w:p>
         </w:tc>
@@ -2214,7 +2402,14 @@
               <w:rPr>
                 <w:b/>
               </w:rPr>
-              <w:t>{{total</w:t>
+              <w:t>{{</w:t>
+            </w:r>
+            <w:proofErr w:type="spellStart"/>
+            <w:r>
+              <w:rPr>
+                <w:b/>
+              </w:rPr>
+              <w:t>total</w:t>
             </w:r>
             <w:r>
               <w:rPr>
@@ -2222,6 +2417,7 @@
               </w:rPr>
               <w:t>_cost</w:t>
             </w:r>
+            <w:proofErr w:type="spellEnd"/>
             <w:r>
               <w:rPr>
                 <w:b/>

</xml_diff>